<commit_message>
adding json path finder
</commit_message>
<xml_diff>
--- a/API Testing.docx
+++ b/API Testing.docx
@@ -528,7 +528,6 @@
         <w:t xml:space="preserve">For development &amp; testing we use Api. And once its available to public over internet </w:t>
       </w:r>
       <w:proofErr w:type="spellStart"/>
-      <w:proofErr w:type="gramStart"/>
       <w:r>
         <w:rPr>
           <w:lang w:val="en-US"/>
@@ -536,7 +535,6 @@
         <w:t>its</w:t>
       </w:r>
       <w:proofErr w:type="spellEnd"/>
-      <w:proofErr w:type="gramEnd"/>
       <w:r>
         <w:rPr>
           <w:lang w:val="en-US"/>
@@ -2359,20 +2357,7 @@
           <w:lang w:eastAsia="en-IN"/>
           <w14:ligatures w14:val="none"/>
         </w:rPr>
-        <w:t>"students</w:t>
-      </w:r>
-      <w:proofErr w:type="gramStart"/>
-      <w:r>
-        <w:rPr>
-          <w:rFonts w:ascii="Consolas" w:eastAsia="Times New Roman" w:hAnsi="Consolas" w:cs="Times New Roman"/>
-          <w:color w:val="9CDCFE"/>
-          <w:kern w:val="0"/>
-          <w:sz w:val="21"/>
-          <w:szCs w:val="21"/>
-          <w:lang w:eastAsia="en-IN"/>
-          <w14:ligatures w14:val="none"/>
-        </w:rPr>
-        <w:t>"</w:t>
+        <w:t>"students"</w:t>
       </w:r>
       <w:r>
         <w:rPr>
@@ -2386,7 +2371,6 @@
         </w:rPr>
         <w:t>:[</w:t>
       </w:r>
-      <w:proofErr w:type="gramEnd"/>
     </w:p>
     <w:p>
       <w:pPr>
@@ -4123,7 +4107,6 @@
         <w:t xml:space="preserve">-server </w:t>
       </w:r>
       <w:proofErr w:type="spellStart"/>
-      <w:proofErr w:type="gramStart"/>
       <w:r>
         <w:rPr>
           <w:lang w:val="en-US"/>
@@ -4131,7 +4114,6 @@
         <w:t>students.json</w:t>
       </w:r>
       <w:proofErr w:type="spellEnd"/>
-      <w:proofErr w:type="gramEnd"/>
       <w:r>
         <w:rPr>
           <w:lang w:val="en-US"/>
@@ -4601,6 +4583,1109 @@
         </w:rPr>
         <w:t>Data Types:</w:t>
       </w:r>
+    </w:p>
+    <w:p>
+      <w:pPr>
+        <w:rPr>
+          <w:b/>
+          <w:bCs/>
+          <w:sz w:val="24"/>
+          <w:szCs w:val="24"/>
+          <w:lang w:val="en-US"/>
+        </w:rPr>
+      </w:pPr>
+      <w:r>
+        <w:rPr>
+          <w:b/>
+          <w:bCs/>
+          <w:noProof/>
+          <w:sz w:val="24"/>
+          <w:szCs w:val="24"/>
+          <w:lang w:val="en-US"/>
+        </w:rPr>
+        <w:lastRenderedPageBreak/>
+        <w:drawing>
+          <wp:inline distT="0" distB="0" distL="0" distR="0" wp14:anchorId="5115282A" wp14:editId="33B2B6FD">
+            <wp:extent cx="3734124" cy="2209992"/>
+            <wp:effectExtent l="0" t="0" r="0" b="0"/>
+            <wp:docPr id="1455516422" name="Picture 1"/>
+            <wp:cNvGraphicFramePr>
+              <a:graphicFrameLocks xmlns:a="http://schemas.openxmlformats.org/drawingml/2006/main" noChangeAspect="1"/>
+            </wp:cNvGraphicFramePr>
+            <a:graphic xmlns:a="http://schemas.openxmlformats.org/drawingml/2006/main">
+              <a:graphicData uri="http://schemas.openxmlformats.org/drawingml/2006/picture">
+                <pic:pic xmlns:pic="http://schemas.openxmlformats.org/drawingml/2006/picture">
+                  <pic:nvPicPr>
+                    <pic:cNvPr id="1455516422" name=""/>
+                    <pic:cNvPicPr/>
+                  </pic:nvPicPr>
+                  <pic:blipFill>
+                    <a:blip r:embed="rId31"/>
+                    <a:stretch>
+                      <a:fillRect/>
+                    </a:stretch>
+                  </pic:blipFill>
+                  <pic:spPr>
+                    <a:xfrm>
+                      <a:off x="0" y="0"/>
+                      <a:ext cx="3734124" cy="2209992"/>
+                    </a:xfrm>
+                    <a:prstGeom prst="rect">
+                      <a:avLst/>
+                    </a:prstGeom>
+                  </pic:spPr>
+                </pic:pic>
+              </a:graphicData>
+            </a:graphic>
+          </wp:inline>
+        </w:drawing>
+      </w:r>
+    </w:p>
+    <w:p>
+      <w:pPr>
+        <w:rPr>
+          <w:lang w:val="en-US"/>
+        </w:rPr>
+      </w:pPr>
+      <w:r>
+        <w:rPr>
+          <w:lang w:val="en-US"/>
+        </w:rPr>
+        <w:drawing>
+          <wp:inline distT="0" distB="0" distL="0" distR="0" wp14:anchorId="62E7477C" wp14:editId="5DAE46C6">
+            <wp:extent cx="3551228" cy="2194750"/>
+            <wp:effectExtent l="0" t="0" r="0" b="0"/>
+            <wp:docPr id="158602374" name="Picture 1"/>
+            <wp:cNvGraphicFramePr>
+              <a:graphicFrameLocks xmlns:a="http://schemas.openxmlformats.org/drawingml/2006/main" noChangeAspect="1"/>
+            </wp:cNvGraphicFramePr>
+            <a:graphic xmlns:a="http://schemas.openxmlformats.org/drawingml/2006/main">
+              <a:graphicData uri="http://schemas.openxmlformats.org/drawingml/2006/picture">
+                <pic:pic xmlns:pic="http://schemas.openxmlformats.org/drawingml/2006/picture">
+                  <pic:nvPicPr>
+                    <pic:cNvPr id="158602374" name=""/>
+                    <pic:cNvPicPr/>
+                  </pic:nvPicPr>
+                  <pic:blipFill>
+                    <a:blip r:embed="rId32"/>
+                    <a:stretch>
+                      <a:fillRect/>
+                    </a:stretch>
+                  </pic:blipFill>
+                  <pic:spPr>
+                    <a:xfrm>
+                      <a:off x="0" y="0"/>
+                      <a:ext cx="3551228" cy="2194750"/>
+                    </a:xfrm>
+                    <a:prstGeom prst="rect">
+                      <a:avLst/>
+                    </a:prstGeom>
+                  </pic:spPr>
+                </pic:pic>
+              </a:graphicData>
+            </a:graphic>
+          </wp:inline>
+        </w:drawing>
+      </w:r>
+    </w:p>
+    <w:p>
+      <w:pPr>
+        <w:rPr>
+          <w:lang w:val="en-US"/>
+        </w:rPr>
+      </w:pPr>
+      <w:r>
+        <w:rPr>
+          <w:lang w:val="en-US"/>
+        </w:rPr>
+        <w:t>Key is always included in “ “ quotations.</w:t>
+      </w:r>
+    </w:p>
+    <w:p>
+      <w:pPr>
+        <w:rPr>
+          <w:lang w:val="en-US"/>
+        </w:rPr>
+      </w:pPr>
+      <w:r>
+        <w:rPr>
+          <w:lang w:val="en-US"/>
+        </w:rPr>
+        <w:t>{</w:t>
+      </w:r>
+    </w:p>
+    <w:p>
+      <w:pPr>
+        <w:rPr>
+          <w:lang w:val="en-US"/>
+        </w:rPr>
+      </w:pPr>
+      <w:r>
+        <w:rPr>
+          <w:lang w:val="en-US"/>
+        </w:rPr>
+        <w:t>“</w:t>
+      </w:r>
+      <w:proofErr w:type="spellStart"/>
+      <w:r>
+        <w:rPr>
+          <w:lang w:val="en-US"/>
+        </w:rPr>
+        <w:t>firstname</w:t>
+      </w:r>
+      <w:proofErr w:type="spellEnd"/>
+      <w:r>
+        <w:rPr>
+          <w:lang w:val="en-US"/>
+        </w:rPr>
+        <w:t>”:”John”,</w:t>
+      </w:r>
+    </w:p>
+    <w:p>
+      <w:pPr>
+        <w:rPr>
+          <w:lang w:val="en-US"/>
+        </w:rPr>
+      </w:pPr>
+      <w:r>
+        <w:rPr>
+          <w:lang w:val="en-US"/>
+        </w:rPr>
+        <w:t>“</w:t>
+      </w:r>
+      <w:proofErr w:type="spellStart"/>
+      <w:r>
+        <w:rPr>
+          <w:lang w:val="en-US"/>
+        </w:rPr>
+        <w:t>secondname</w:t>
+      </w:r>
+      <w:proofErr w:type="spellEnd"/>
+      <w:r>
+        <w:rPr>
+          <w:lang w:val="en-US"/>
+        </w:rPr>
+        <w:t>”:null,</w:t>
+      </w:r>
+    </w:p>
+    <w:p>
+      <w:pPr>
+        <w:rPr>
+          <w:lang w:val="en-US"/>
+        </w:rPr>
+      </w:pPr>
+      <w:r>
+        <w:rPr>
+          <w:lang w:val="en-US"/>
+        </w:rPr>
+        <w:t>“age”:30,</w:t>
+      </w:r>
+    </w:p>
+    <w:p>
+      <w:pPr>
+        <w:rPr>
+          <w:lang w:val="en-US"/>
+        </w:rPr>
+      </w:pPr>
+      <w:r>
+        <w:rPr>
+          <w:lang w:val="en-US"/>
+        </w:rPr>
+        <w:t>“phone”:[12345</w:t>
+      </w:r>
+      <w:r>
+        <w:rPr>
+          <w:lang w:val="en-US"/>
+        </w:rPr>
+        <w:t>,</w:t>
+      </w:r>
+      <w:r>
+        <w:rPr>
+          <w:lang w:val="en-US"/>
+        </w:rPr>
+        <w:t>67890],</w:t>
+      </w:r>
+    </w:p>
+    <w:p>
+      <w:pPr>
+        <w:rPr>
+          <w:lang w:val="en-US"/>
+        </w:rPr>
+      </w:pPr>
+      <w:r>
+        <w:rPr>
+          <w:lang w:val="en-US"/>
+        </w:rPr>
+        <w:t>“</w:t>
+      </w:r>
+      <w:proofErr w:type="spellStart"/>
+      <w:r>
+        <w:rPr>
+          <w:lang w:val="en-US"/>
+        </w:rPr>
+        <w:t>status”:true</w:t>
+      </w:r>
+      <w:proofErr w:type="spellEnd"/>
+    </w:p>
+    <w:p>
+      <w:pPr>
+        <w:rPr>
+          <w:lang w:val="en-US"/>
+        </w:rPr>
+      </w:pPr>
+      <w:r>
+        <w:rPr>
+          <w:lang w:val="en-US"/>
+        </w:rPr>
+        <w:t>}</w:t>
+      </w:r>
+    </w:p>
+    <w:p>
+      <w:pPr>
+        <w:rPr>
+          <w:lang w:val="en-US"/>
+        </w:rPr>
+      </w:pPr>
+    </w:p>
+    <w:p>
+      <w:pPr>
+        <w:rPr>
+          <w:lang w:val="en-US"/>
+        </w:rPr>
+      </w:pPr>
+      <w:proofErr w:type="spellStart"/>
+      <w:r>
+        <w:rPr>
+          <w:lang w:val="en-US"/>
+        </w:rPr>
+        <w:t>Eg</w:t>
+      </w:r>
+      <w:proofErr w:type="spellEnd"/>
+      <w:r>
+        <w:rPr>
+          <w:lang w:val="en-US"/>
+        </w:rPr>
+        <w:t>: Student data</w:t>
+      </w:r>
+    </w:p>
+    <w:p>
+      <w:pPr>
+        <w:rPr>
+          <w:lang w:val="en-US"/>
+        </w:rPr>
+      </w:pPr>
+      <w:r>
+        <w:rPr>
+          <w:lang w:val="en-US"/>
+        </w:rPr>
+        <w:t xml:space="preserve">Student – </w:t>
+      </w:r>
+      <w:proofErr w:type="spellStart"/>
+      <w:r>
+        <w:rPr>
+          <w:lang w:val="en-US"/>
+        </w:rPr>
+        <w:t>sid</w:t>
+      </w:r>
+      <w:proofErr w:type="spellEnd"/>
+      <w:r>
+        <w:rPr>
+          <w:lang w:val="en-US"/>
+        </w:rPr>
+        <w:t xml:space="preserve">, </w:t>
+      </w:r>
+      <w:proofErr w:type="spellStart"/>
+      <w:r>
+        <w:rPr>
+          <w:lang w:val="en-US"/>
+        </w:rPr>
+        <w:t>sname</w:t>
+      </w:r>
+      <w:proofErr w:type="spellEnd"/>
+      <w:r>
+        <w:rPr>
+          <w:lang w:val="en-US"/>
+        </w:rPr>
+        <w:t>, grad</w:t>
+      </w:r>
+    </w:p>
+    <w:p>
+      <w:pPr>
+        <w:rPr>
+          <w:lang w:val="en-US"/>
+        </w:rPr>
+      </w:pPr>
+    </w:p>
+    <w:p>
+      <w:pPr>
+        <w:rPr>
+          <w:lang w:val="en-US"/>
+        </w:rPr>
+      </w:pPr>
+      <w:r>
+        <w:rPr>
+          <w:lang w:val="en-US"/>
+        </w:rPr>
+        <w:t>{</w:t>
+      </w:r>
+    </w:p>
+    <w:p>
+      <w:pPr>
+        <w:rPr>
+          <w:lang w:val="en-US"/>
+        </w:rPr>
+      </w:pPr>
+      <w:r>
+        <w:rPr>
+          <w:lang w:val="en-US"/>
+        </w:rPr>
+        <w:t>“students”:[</w:t>
+      </w:r>
+    </w:p>
+    <w:p>
+      <w:pPr>
+        <w:rPr>
+          <w:lang w:val="en-US"/>
+        </w:rPr>
+      </w:pPr>
+      <w:r>
+        <w:rPr>
+          <w:lang w:val="en-US"/>
+        </w:rPr>
+        <w:t>{</w:t>
+      </w:r>
+    </w:p>
+    <w:p>
+      <w:pPr>
+        <w:rPr>
+          <w:lang w:val="en-US"/>
+        </w:rPr>
+      </w:pPr>
+      <w:r>
+        <w:rPr>
+          <w:lang w:val="en-US"/>
+        </w:rPr>
+        <w:lastRenderedPageBreak/>
+        <w:t>“</w:t>
+      </w:r>
+      <w:proofErr w:type="spellStart"/>
+      <w:r>
+        <w:rPr>
+          <w:lang w:val="en-US"/>
+        </w:rPr>
+        <w:t>sid</w:t>
+      </w:r>
+      <w:proofErr w:type="spellEnd"/>
+      <w:r>
+        <w:rPr>
+          <w:lang w:val="en-US"/>
+        </w:rPr>
+        <w:t>”=101,</w:t>
+      </w:r>
+    </w:p>
+    <w:p>
+      <w:pPr>
+        <w:rPr>
+          <w:lang w:val="en-US"/>
+        </w:rPr>
+      </w:pPr>
+      <w:r>
+        <w:rPr>
+          <w:lang w:val="en-US"/>
+        </w:rPr>
+        <w:t>“</w:t>
+      </w:r>
+      <w:proofErr w:type="spellStart"/>
+      <w:r>
+        <w:rPr>
+          <w:lang w:val="en-US"/>
+        </w:rPr>
+        <w:t>sname</w:t>
+      </w:r>
+      <w:proofErr w:type="spellEnd"/>
+      <w:r>
+        <w:rPr>
+          <w:lang w:val="en-US"/>
+        </w:rPr>
+        <w:t>”=”John”,</w:t>
+      </w:r>
+    </w:p>
+    <w:p>
+      <w:pPr>
+        <w:rPr>
+          <w:lang w:val="en-US"/>
+        </w:rPr>
+      </w:pPr>
+      <w:r>
+        <w:rPr>
+          <w:lang w:val="en-US"/>
+        </w:rPr>
+        <w:t>“grad”=”A”</w:t>
+      </w:r>
+    </w:p>
+    <w:p>
+      <w:pPr>
+        <w:rPr>
+          <w:lang w:val="en-US"/>
+        </w:rPr>
+      </w:pPr>
+      <w:r>
+        <w:rPr>
+          <w:lang w:val="en-US"/>
+        </w:rPr>
+        <w:t>},</w:t>
+      </w:r>
+    </w:p>
+    <w:p>
+      <w:pPr>
+        <w:rPr>
+          <w:lang w:val="en-US"/>
+        </w:rPr>
+      </w:pPr>
+      <w:r>
+        <w:rPr>
+          <w:lang w:val="en-US"/>
+        </w:rPr>
+        <w:t>{</w:t>
+      </w:r>
+    </w:p>
+    <w:p>
+      <w:pPr>
+        <w:rPr>
+          <w:lang w:val="en-US"/>
+        </w:rPr>
+      </w:pPr>
+      <w:r>
+        <w:rPr>
+          <w:lang w:val="en-US"/>
+        </w:rPr>
+        <w:t>“</w:t>
+      </w:r>
+      <w:proofErr w:type="spellStart"/>
+      <w:r>
+        <w:rPr>
+          <w:lang w:val="en-US"/>
+        </w:rPr>
+        <w:t>sid</w:t>
+      </w:r>
+      <w:proofErr w:type="spellEnd"/>
+      <w:r>
+        <w:rPr>
+          <w:lang w:val="en-US"/>
+        </w:rPr>
+        <w:t>”=10</w:t>
+      </w:r>
+      <w:r>
+        <w:rPr>
+          <w:lang w:val="en-US"/>
+        </w:rPr>
+        <w:t>2</w:t>
+      </w:r>
+      <w:r>
+        <w:rPr>
+          <w:lang w:val="en-US"/>
+        </w:rPr>
+        <w:t>,</w:t>
+      </w:r>
+    </w:p>
+    <w:p>
+      <w:pPr>
+        <w:rPr>
+          <w:lang w:val="en-US"/>
+        </w:rPr>
+      </w:pPr>
+      <w:r>
+        <w:rPr>
+          <w:lang w:val="en-US"/>
+        </w:rPr>
+        <w:t>“</w:t>
+      </w:r>
+      <w:proofErr w:type="spellStart"/>
+      <w:r>
+        <w:rPr>
+          <w:lang w:val="en-US"/>
+        </w:rPr>
+        <w:t>sname</w:t>
+      </w:r>
+      <w:proofErr w:type="spellEnd"/>
+      <w:r>
+        <w:rPr>
+          <w:lang w:val="en-US"/>
+        </w:rPr>
+        <w:t>”=”</w:t>
+      </w:r>
+      <w:r>
+        <w:rPr>
+          <w:lang w:val="en-US"/>
+        </w:rPr>
+        <w:t>Mark</w:t>
+      </w:r>
+      <w:r>
+        <w:rPr>
+          <w:lang w:val="en-US"/>
+        </w:rPr>
+        <w:t>”,</w:t>
+      </w:r>
+    </w:p>
+    <w:p>
+      <w:pPr>
+        <w:rPr>
+          <w:lang w:val="en-US"/>
+        </w:rPr>
+      </w:pPr>
+      <w:r>
+        <w:rPr>
+          <w:lang w:val="en-US"/>
+        </w:rPr>
+        <w:t>“grad”=”</w:t>
+      </w:r>
+      <w:r>
+        <w:rPr>
+          <w:lang w:val="en-US"/>
+        </w:rPr>
+        <w:t>B</w:t>
+      </w:r>
+      <w:r>
+        <w:rPr>
+          <w:lang w:val="en-US"/>
+        </w:rPr>
+        <w:t>”</w:t>
+      </w:r>
+    </w:p>
+    <w:p>
+      <w:pPr>
+        <w:rPr>
+          <w:lang w:val="en-US"/>
+        </w:rPr>
+      </w:pPr>
+      <w:r>
+        <w:rPr>
+          <w:lang w:val="en-US"/>
+        </w:rPr>
+        <w:t>}</w:t>
+      </w:r>
+    </w:p>
+    <w:p>
+      <w:pPr>
+        <w:rPr>
+          <w:lang w:val="en-US"/>
+        </w:rPr>
+      </w:pPr>
+    </w:p>
+    <w:p>
+      <w:pPr>
+        <w:rPr>
+          <w:lang w:val="en-US"/>
+        </w:rPr>
+      </w:pPr>
+      <w:r>
+        <w:rPr>
+          <w:lang w:val="en-US"/>
+        </w:rPr>
+        <w:t>]</w:t>
+      </w:r>
+    </w:p>
+    <w:p>
+      <w:pPr>
+        <w:rPr>
+          <w:lang w:val="en-US"/>
+        </w:rPr>
+      </w:pPr>
+      <w:r>
+        <w:rPr>
+          <w:lang w:val="en-US"/>
+        </w:rPr>
+        <w:t>}</w:t>
+      </w:r>
+    </w:p>
+    <w:p>
+      <w:pPr>
+        <w:rPr>
+          <w:lang w:val="en-US"/>
+        </w:rPr>
+      </w:pPr>
+    </w:p>
+    <w:p>
+      <w:pPr>
+        <w:rPr>
+          <w:lang w:val="en-US"/>
+        </w:rPr>
+      </w:pPr>
+      <w:r>
+        <w:rPr>
+          <w:lang w:val="en-US"/>
+        </w:rPr>
+        <w:t xml:space="preserve">JSON Path: </w:t>
+      </w:r>
+    </w:p>
+    <w:p>
+      <w:pPr>
+        <w:rPr>
+          <w:lang w:val="en-US"/>
+        </w:rPr>
+      </w:pPr>
+      <w:r>
+        <w:rPr>
+          <w:lang w:val="en-US"/>
+        </w:rPr>
+        <w:t>s</w:t>
+      </w:r>
+      <w:r>
+        <w:rPr>
+          <w:lang w:val="en-US"/>
+        </w:rPr>
+        <w:t>tudents[0].</w:t>
+      </w:r>
+      <w:proofErr w:type="spellStart"/>
+      <w:r>
+        <w:rPr>
+          <w:lang w:val="en-US"/>
+        </w:rPr>
+        <w:t>sname</w:t>
+      </w:r>
+      <w:proofErr w:type="spellEnd"/>
+      <w:r>
+        <w:rPr>
+          <w:lang w:val="en-US"/>
+        </w:rPr>
+        <w:t xml:space="preserve"> --</w:t>
+      </w:r>
+      <w:r>
+        <w:rPr>
+          <w:lang w:val="en-US"/>
+        </w:rPr>
+        <w:sym w:font="Wingdings" w:char="F0E0"/>
+      </w:r>
+      <w:r>
+        <w:rPr>
+          <w:lang w:val="en-US"/>
+        </w:rPr>
+        <w:t xml:space="preserve"> John</w:t>
+      </w:r>
+    </w:p>
+    <w:p>
+      <w:pPr>
+        <w:rPr>
+          <w:lang w:val="en-US"/>
+        </w:rPr>
+      </w:pPr>
+      <w:r>
+        <w:rPr>
+          <w:lang w:val="en-US"/>
+        </w:rPr>
+        <w:t>students[1].</w:t>
+      </w:r>
+      <w:proofErr w:type="spellStart"/>
+      <w:r>
+        <w:rPr>
+          <w:lang w:val="en-US"/>
+        </w:rPr>
+        <w:t>sid</w:t>
+      </w:r>
+      <w:proofErr w:type="spellEnd"/>
+      <w:r>
+        <w:rPr>
+          <w:lang w:val="en-US"/>
+        </w:rPr>
+        <w:t xml:space="preserve"> ---</w:t>
+      </w:r>
+      <w:r>
+        <w:rPr>
+          <w:lang w:val="en-US"/>
+        </w:rPr>
+        <w:sym w:font="Wingdings" w:char="F0E0"/>
+      </w:r>
+      <w:r>
+        <w:rPr>
+          <w:lang w:val="en-US"/>
+        </w:rPr>
+        <w:t>102</w:t>
+      </w:r>
+    </w:p>
+    <w:p>
+      <w:pPr>
+        <w:rPr>
+          <w:lang w:val="en-US"/>
+        </w:rPr>
+      </w:pPr>
+    </w:p>
+    <w:p>
+      <w:pPr>
+        <w:rPr>
+          <w:lang w:val="en-US"/>
+        </w:rPr>
+      </w:pPr>
+      <w:r>
+        <w:rPr>
+          <w:lang w:val="en-US"/>
+        </w:rPr>
+        <w:drawing>
+          <wp:inline distT="0" distB="0" distL="0" distR="0" wp14:anchorId="3590CF15" wp14:editId="0F652BBA">
+            <wp:extent cx="3055885" cy="1752752"/>
+            <wp:effectExtent l="0" t="0" r="0" b="0"/>
+            <wp:docPr id="175555828" name="Picture 1"/>
+            <wp:cNvGraphicFramePr>
+              <a:graphicFrameLocks xmlns:a="http://schemas.openxmlformats.org/drawingml/2006/main" noChangeAspect="1"/>
+            </wp:cNvGraphicFramePr>
+            <a:graphic xmlns:a="http://schemas.openxmlformats.org/drawingml/2006/main">
+              <a:graphicData uri="http://schemas.openxmlformats.org/drawingml/2006/picture">
+                <pic:pic xmlns:pic="http://schemas.openxmlformats.org/drawingml/2006/picture">
+                  <pic:nvPicPr>
+                    <pic:cNvPr id="175555828" name=""/>
+                    <pic:cNvPicPr/>
+                  </pic:nvPicPr>
+                  <pic:blipFill>
+                    <a:blip r:embed="rId33"/>
+                    <a:stretch>
+                      <a:fillRect/>
+                    </a:stretch>
+                  </pic:blipFill>
+                  <pic:spPr>
+                    <a:xfrm>
+                      <a:off x="0" y="0"/>
+                      <a:ext cx="3055885" cy="1752752"/>
+                    </a:xfrm>
+                    <a:prstGeom prst="rect">
+                      <a:avLst/>
+                    </a:prstGeom>
+                  </pic:spPr>
+                </pic:pic>
+              </a:graphicData>
+            </a:graphic>
+          </wp:inline>
+        </w:drawing>
+      </w:r>
+    </w:p>
+    <w:p>
+      <w:pPr>
+        <w:rPr>
+          <w:b/>
+          <w:bCs/>
+          <w:sz w:val="24"/>
+          <w:szCs w:val="24"/>
+          <w:lang w:val="en-US"/>
+        </w:rPr>
+      </w:pPr>
+      <w:r>
+        <w:rPr>
+          <w:b/>
+          <w:bCs/>
+          <w:sz w:val="24"/>
+          <w:szCs w:val="24"/>
+          <w:lang w:val="en-US"/>
+        </w:rPr>
+        <w:t>JSON Object &amp; JSON Array:</w:t>
+      </w:r>
+    </w:p>
+    <w:p>
+      <w:pPr>
+        <w:rPr>
+          <w:b/>
+          <w:bCs/>
+          <w:sz w:val="24"/>
+          <w:szCs w:val="24"/>
+          <w:lang w:val="en-US"/>
+        </w:rPr>
+      </w:pPr>
+      <w:r>
+        <w:rPr>
+          <w:b/>
+          <w:bCs/>
+          <w:sz w:val="24"/>
+          <w:szCs w:val="24"/>
+          <w:lang w:val="en-US"/>
+        </w:rPr>
+        <w:t>JSON Object:</w:t>
+      </w:r>
+    </w:p>
+    <w:p>
+      <w:pPr>
+        <w:rPr>
+          <w:b/>
+          <w:bCs/>
+          <w:sz w:val="24"/>
+          <w:szCs w:val="24"/>
+          <w:lang w:val="en-US"/>
+        </w:rPr>
+      </w:pPr>
+      <w:r>
+        <w:rPr>
+          <w:b/>
+          <w:bCs/>
+          <w:sz w:val="24"/>
+          <w:szCs w:val="24"/>
+          <w:lang w:val="en-US"/>
+        </w:rPr>
+        <w:lastRenderedPageBreak/>
+        <w:drawing>
+          <wp:inline distT="0" distB="0" distL="0" distR="0" wp14:anchorId="46673F2E" wp14:editId="01EF9CAF">
+            <wp:extent cx="3558848" cy="1844200"/>
+            <wp:effectExtent l="0" t="0" r="3810" b="3810"/>
+            <wp:docPr id="169361102" name="Picture 1"/>
+            <wp:cNvGraphicFramePr>
+              <a:graphicFrameLocks xmlns:a="http://schemas.openxmlformats.org/drawingml/2006/main" noChangeAspect="1"/>
+            </wp:cNvGraphicFramePr>
+            <a:graphic xmlns:a="http://schemas.openxmlformats.org/drawingml/2006/main">
+              <a:graphicData uri="http://schemas.openxmlformats.org/drawingml/2006/picture">
+                <pic:pic xmlns:pic="http://schemas.openxmlformats.org/drawingml/2006/picture">
+                  <pic:nvPicPr>
+                    <pic:cNvPr id="169361102" name=""/>
+                    <pic:cNvPicPr/>
+                  </pic:nvPicPr>
+                  <pic:blipFill>
+                    <a:blip r:embed="rId34"/>
+                    <a:stretch>
+                      <a:fillRect/>
+                    </a:stretch>
+                  </pic:blipFill>
+                  <pic:spPr>
+                    <a:xfrm>
+                      <a:off x="0" y="0"/>
+                      <a:ext cx="3558848" cy="1844200"/>
+                    </a:xfrm>
+                    <a:prstGeom prst="rect">
+                      <a:avLst/>
+                    </a:prstGeom>
+                  </pic:spPr>
+                </pic:pic>
+              </a:graphicData>
+            </a:graphic>
+          </wp:inline>
+        </w:drawing>
+      </w:r>
+    </w:p>
+    <w:p>
+      <w:pPr>
+        <w:rPr>
+          <w:b/>
+          <w:bCs/>
+          <w:sz w:val="24"/>
+          <w:szCs w:val="24"/>
+          <w:lang w:val="en-US"/>
+        </w:rPr>
+      </w:pPr>
+      <w:r>
+        <w:rPr>
+          <w:b/>
+          <w:bCs/>
+          <w:sz w:val="24"/>
+          <w:szCs w:val="24"/>
+          <w:lang w:val="en-US"/>
+        </w:rPr>
+        <w:drawing>
+          <wp:inline distT="0" distB="0" distL="0" distR="0" wp14:anchorId="57A27104" wp14:editId="0DD69E31">
+            <wp:extent cx="3185436" cy="1165961"/>
+            <wp:effectExtent l="0" t="0" r="0" b="0"/>
+            <wp:docPr id="2106254128" name="Picture 1"/>
+            <wp:cNvGraphicFramePr>
+              <a:graphicFrameLocks xmlns:a="http://schemas.openxmlformats.org/drawingml/2006/main" noChangeAspect="1"/>
+            </wp:cNvGraphicFramePr>
+            <a:graphic xmlns:a="http://schemas.openxmlformats.org/drawingml/2006/main">
+              <a:graphicData uri="http://schemas.openxmlformats.org/drawingml/2006/picture">
+                <pic:pic xmlns:pic="http://schemas.openxmlformats.org/drawingml/2006/picture">
+                  <pic:nvPicPr>
+                    <pic:cNvPr id="2106254128" name=""/>
+                    <pic:cNvPicPr/>
+                  </pic:nvPicPr>
+                  <pic:blipFill>
+                    <a:blip r:embed="rId35"/>
+                    <a:stretch>
+                      <a:fillRect/>
+                    </a:stretch>
+                  </pic:blipFill>
+                  <pic:spPr>
+                    <a:xfrm>
+                      <a:off x="0" y="0"/>
+                      <a:ext cx="3185436" cy="1165961"/>
+                    </a:xfrm>
+                    <a:prstGeom prst="rect">
+                      <a:avLst/>
+                    </a:prstGeom>
+                  </pic:spPr>
+                </pic:pic>
+              </a:graphicData>
+            </a:graphic>
+          </wp:inline>
+        </w:drawing>
+      </w:r>
+    </w:p>
+    <w:p>
+      <w:pPr>
+        <w:rPr>
+          <w:b/>
+          <w:bCs/>
+          <w:sz w:val="24"/>
+          <w:szCs w:val="24"/>
+          <w:lang w:val="en-US"/>
+        </w:rPr>
+      </w:pPr>
+    </w:p>
+    <w:p>
+      <w:pPr>
+        <w:rPr>
+          <w:b/>
+          <w:bCs/>
+          <w:sz w:val="24"/>
+          <w:szCs w:val="24"/>
+          <w:lang w:val="en-US"/>
+        </w:rPr>
+      </w:pPr>
+    </w:p>
+    <w:p>
+      <w:pPr>
+        <w:rPr>
+          <w:b/>
+          <w:bCs/>
+          <w:sz w:val="24"/>
+          <w:szCs w:val="24"/>
+          <w:lang w:val="en-US"/>
+        </w:rPr>
+      </w:pPr>
+      <w:r>
+        <w:rPr>
+          <w:b/>
+          <w:bCs/>
+          <w:sz w:val="24"/>
+          <w:szCs w:val="24"/>
+          <w:lang w:val="en-US"/>
+        </w:rPr>
+        <w:drawing>
+          <wp:inline distT="0" distB="0" distL="0" distR="0" wp14:anchorId="6DCD4C45" wp14:editId="77F3D72B">
+            <wp:extent cx="3177815" cy="1303133"/>
+            <wp:effectExtent l="0" t="0" r="3810" b="0"/>
+            <wp:docPr id="1422448862" name="Picture 1"/>
+            <wp:cNvGraphicFramePr>
+              <a:graphicFrameLocks xmlns:a="http://schemas.openxmlformats.org/drawingml/2006/main" noChangeAspect="1"/>
+            </wp:cNvGraphicFramePr>
+            <a:graphic xmlns:a="http://schemas.openxmlformats.org/drawingml/2006/main">
+              <a:graphicData uri="http://schemas.openxmlformats.org/drawingml/2006/picture">
+                <pic:pic xmlns:pic="http://schemas.openxmlformats.org/drawingml/2006/picture">
+                  <pic:nvPicPr>
+                    <pic:cNvPr id="1422448862" name=""/>
+                    <pic:cNvPicPr/>
+                  </pic:nvPicPr>
+                  <pic:blipFill>
+                    <a:blip r:embed="rId36"/>
+                    <a:stretch>
+                      <a:fillRect/>
+                    </a:stretch>
+                  </pic:blipFill>
+                  <pic:spPr>
+                    <a:xfrm>
+                      <a:off x="0" y="0"/>
+                      <a:ext cx="3177815" cy="1303133"/>
+                    </a:xfrm>
+                    <a:prstGeom prst="rect">
+                      <a:avLst/>
+                    </a:prstGeom>
+                  </pic:spPr>
+                </pic:pic>
+              </a:graphicData>
+            </a:graphic>
+          </wp:inline>
+        </w:drawing>
+      </w:r>
+    </w:p>
+    <w:p>
+      <w:pPr>
+        <w:rPr>
+          <w:b/>
+          <w:bCs/>
+          <w:sz w:val="24"/>
+          <w:szCs w:val="24"/>
+          <w:lang w:val="en-US"/>
+        </w:rPr>
+      </w:pPr>
+    </w:p>
+    <w:p>
+      <w:pPr>
+        <w:rPr>
+          <w:b/>
+          <w:bCs/>
+          <w:sz w:val="24"/>
+          <w:szCs w:val="24"/>
+          <w:lang w:val="en-US"/>
+        </w:rPr>
+      </w:pPr>
+      <w:r>
+        <w:rPr>
+          <w:b/>
+          <w:bCs/>
+          <w:sz w:val="24"/>
+          <w:szCs w:val="24"/>
+          <w:lang w:val="en-US"/>
+        </w:rPr>
+        <w:t xml:space="preserve">JSON Path Finder: </w:t>
+      </w:r>
+      <w:hyperlink r:id="rId37" w:history="1">
+        <w:r>
+          <w:rPr>
+            <w:rStyle w:val="Hyperlink"/>
+            <w:b/>
+            <w:bCs/>
+            <w:sz w:val="24"/>
+            <w:szCs w:val="24"/>
+            <w:lang w:val="en-US"/>
+          </w:rPr>
+          <w:t>https://jsonpathfinder.com/</w:t>
+        </w:r>
+      </w:hyperlink>
+    </w:p>
+    <w:p>
+      <w:pPr>
+        <w:rPr>
+          <w:b/>
+          <w:bCs/>
+          <w:sz w:val="24"/>
+          <w:szCs w:val="24"/>
+          <w:lang w:val="en-US"/>
+        </w:rPr>
+      </w:pPr>
+      <w:r>
+        <w:rPr>
+          <w:b/>
+          <w:bCs/>
+          <w:sz w:val="24"/>
+          <w:szCs w:val="24"/>
+          <w:lang w:val="en-US"/>
+        </w:rPr>
+        <w:t xml:space="preserve">JSON Path Verify: </w:t>
+      </w:r>
+      <w:hyperlink r:id="rId38" w:history="1">
+        <w:r>
+          <w:rPr>
+            <w:rStyle w:val="Hyperlink"/>
+            <w:b/>
+            <w:bCs/>
+            <w:sz w:val="24"/>
+            <w:szCs w:val="24"/>
+            <w:lang w:val="en-US"/>
+          </w:rPr>
+          <w:t>https://jsonpath.com/</w:t>
+        </w:r>
+      </w:hyperlink>
+    </w:p>
+    <w:p>
+      <w:pPr>
+        <w:rPr>
+          <w:b/>
+          <w:bCs/>
+          <w:sz w:val="24"/>
+          <w:szCs w:val="24"/>
+          <w:lang w:val="en-US"/>
+        </w:rPr>
+      </w:pPr>
+    </w:p>
+    <w:p>
+      <w:pPr>
+        <w:rPr>
+          <w:b/>
+          <w:bCs/>
+          <w:sz w:val="24"/>
+          <w:szCs w:val="24"/>
+          <w:lang w:val="en-US"/>
+        </w:rPr>
+      </w:pPr>
     </w:p>
     <w:p>
       <w:pPr>

</xml_diff>

<commit_message>
adding status code validation
</commit_message>
<xml_diff>
--- a/API Testing.docx
+++ b/API Testing.docx
@@ -528,7 +528,6 @@
         <w:t xml:space="preserve">For development &amp; testing we use Api. And once its available to public over internet </w:t>
       </w:r>
       <w:proofErr w:type="spellStart"/>
-      <w:proofErr w:type="gramStart"/>
       <w:r>
         <w:rPr>
           <w:lang w:val="en-US"/>
@@ -536,7 +535,6 @@
         <w:t>its</w:t>
       </w:r>
       <w:proofErr w:type="spellEnd"/>
-      <w:proofErr w:type="gramEnd"/>
       <w:r>
         <w:rPr>
           <w:lang w:val="en-US"/>
@@ -2359,20 +2357,7 @@
           <w:lang w:eastAsia="en-IN"/>
           <w14:ligatures w14:val="none"/>
         </w:rPr>
-        <w:t>"students</w:t>
-      </w:r>
-      <w:proofErr w:type="gramStart"/>
-      <w:r>
-        <w:rPr>
-          <w:rFonts w:ascii="Consolas" w:eastAsia="Times New Roman" w:hAnsi="Consolas" w:cs="Times New Roman"/>
-          <w:color w:val="9CDCFE"/>
-          <w:kern w:val="0"/>
-          <w:sz w:val="21"/>
-          <w:szCs w:val="21"/>
-          <w:lang w:eastAsia="en-IN"/>
-          <w14:ligatures w14:val="none"/>
-        </w:rPr>
-        <w:t>"</w:t>
+        <w:t>"students"</w:t>
       </w:r>
       <w:r>
         <w:rPr>
@@ -2386,7 +2371,6 @@
         </w:rPr>
         <w:t>:[</w:t>
       </w:r>
-      <w:proofErr w:type="gramEnd"/>
     </w:p>
     <w:p>
       <w:pPr>
@@ -4123,7 +4107,6 @@
         <w:t xml:space="preserve">-server </w:t>
       </w:r>
       <w:proofErr w:type="spellStart"/>
-      <w:proofErr w:type="gramStart"/>
       <w:r>
         <w:rPr>
           <w:lang w:val="en-US"/>
@@ -4131,7 +4114,6 @@
         <w:t>students.json</w:t>
       </w:r>
       <w:proofErr w:type="spellEnd"/>
-      <w:proofErr w:type="gramEnd"/>
       <w:r>
         <w:rPr>
           <w:lang w:val="en-US"/>
@@ -4716,21 +4698,7 @@
         <w:rPr>
           <w:lang w:val="en-US"/>
         </w:rPr>
-        <w:t xml:space="preserve">Key is always included in </w:t>
-      </w:r>
-      <w:proofErr w:type="gramStart"/>
-      <w:r>
-        <w:rPr>
-          <w:lang w:val="en-US"/>
-        </w:rPr>
-        <w:t>“ “</w:t>
-      </w:r>
-      <w:proofErr w:type="gramEnd"/>
-      <w:r>
-        <w:rPr>
-          <w:lang w:val="en-US"/>
-        </w:rPr>
-        <w:t xml:space="preserve"> quotations.</w:t>
+        <w:t>Key is always included in “ “ quotations.</w:t>
       </w:r>
     </w:p>
     <w:p>
@@ -4770,21 +4738,7 @@
         <w:rPr>
           <w:lang w:val="en-US"/>
         </w:rPr>
-        <w:t>”</w:t>
-      </w:r>
-      <w:proofErr w:type="gramStart"/>
-      <w:r>
-        <w:rPr>
-          <w:lang w:val="en-US"/>
-        </w:rPr>
-        <w:t>:”John</w:t>
-      </w:r>
-      <w:proofErr w:type="gramEnd"/>
-      <w:r>
-        <w:rPr>
-          <w:lang w:val="en-US"/>
-        </w:rPr>
-        <w:t>”,</w:t>
+        <w:t>”:”John”,</w:t>
       </w:r>
     </w:p>
     <w:p>
@@ -4807,66 +4761,44 @@
         <w:t>secondname</w:t>
       </w:r>
       <w:proofErr w:type="spellEnd"/>
-      <w:proofErr w:type="gramStart"/>
-      <w:r>
-        <w:rPr>
-          <w:lang w:val="en-US"/>
-        </w:rPr>
-        <w:t>”:null</w:t>
-      </w:r>
-      <w:proofErr w:type="gramEnd"/>
+      <w:r>
+        <w:rPr>
+          <w:lang w:val="en-US"/>
+        </w:rPr>
+        <w:t>”:null,</w:t>
+      </w:r>
+    </w:p>
+    <w:p>
+      <w:pPr>
+        <w:rPr>
+          <w:lang w:val="en-US"/>
+        </w:rPr>
+      </w:pPr>
+      <w:r>
+        <w:rPr>
+          <w:lang w:val="en-US"/>
+        </w:rPr>
+        <w:t>“age”:30,</w:t>
+      </w:r>
+    </w:p>
+    <w:p>
+      <w:pPr>
+        <w:rPr>
+          <w:lang w:val="en-US"/>
+        </w:rPr>
+      </w:pPr>
+      <w:r>
+        <w:rPr>
+          <w:lang w:val="en-US"/>
+        </w:rPr>
+        <w:t>“phone”:[12345</w:t>
+      </w:r>
       <w:r>
         <w:rPr>
           <w:lang w:val="en-US"/>
         </w:rPr>
         <w:t>,</w:t>
       </w:r>
-    </w:p>
-    <w:p>
-      <w:pPr>
-        <w:rPr>
-          <w:lang w:val="en-US"/>
-        </w:rPr>
-      </w:pPr>
-      <w:r>
-        <w:rPr>
-          <w:lang w:val="en-US"/>
-        </w:rPr>
-        <w:t>“age”:30,</w:t>
-      </w:r>
-    </w:p>
-    <w:p>
-      <w:pPr>
-        <w:rPr>
-          <w:lang w:val="en-US"/>
-        </w:rPr>
-      </w:pPr>
-      <w:r>
-        <w:rPr>
-          <w:lang w:val="en-US"/>
-        </w:rPr>
-        <w:t>“phone</w:t>
-      </w:r>
-      <w:proofErr w:type="gramStart"/>
-      <w:r>
-        <w:rPr>
-          <w:lang w:val="en-US"/>
-        </w:rPr>
-        <w:t>”:[</w:t>
-      </w:r>
-      <w:proofErr w:type="gramEnd"/>
-      <w:r>
-        <w:rPr>
-          <w:lang w:val="en-US"/>
-        </w:rPr>
-        <w:t>12345</w:t>
-      </w:r>
-      <w:r>
-        <w:rPr>
-          <w:lang w:val="en-US"/>
-        </w:rPr>
-        <w:t>,</w:t>
-      </w:r>
       <w:r>
         <w:rPr>
           <w:lang w:val="en-US"/>
@@ -4891,17 +4823,9 @@
         <w:rPr>
           <w:lang w:val="en-US"/>
         </w:rPr>
-        <w:t>status</w:t>
-      </w:r>
-      <w:proofErr w:type="gramStart"/>
-      <w:r>
-        <w:rPr>
-          <w:lang w:val="en-US"/>
-        </w:rPr>
-        <w:t>”:true</w:t>
+        <w:t>status”:true</w:t>
       </w:r>
       <w:proofErr w:type="spellEnd"/>
-      <w:proofErr w:type="gramEnd"/>
     </w:p>
     <w:p>
       <w:pPr>
@@ -5015,16 +4939,8 @@
         <w:rPr>
           <w:lang w:val="en-US"/>
         </w:rPr>
-        <w:t>“students</w:t>
-      </w:r>
-      <w:proofErr w:type="gramStart"/>
-      <w:r>
-        <w:rPr>
-          <w:lang w:val="en-US"/>
-        </w:rPr>
-        <w:t>”:[</w:t>
-      </w:r>
-      <w:proofErr w:type="gramEnd"/>
+        <w:t>“students”:[</w:t>
+      </w:r>
     </w:p>
     <w:p>
       <w:pPr>
@@ -5053,7 +4969,6 @@
         <w:t>“</w:t>
       </w:r>
       <w:proofErr w:type="spellStart"/>
-      <w:proofErr w:type="gramStart"/>
       <w:r>
         <w:rPr>
           <w:lang w:val="en-US"/>
@@ -5065,14 +4980,7 @@
         <w:rPr>
           <w:lang w:val="en-US"/>
         </w:rPr>
-        <w:t>”=</w:t>
-      </w:r>
-      <w:proofErr w:type="gramEnd"/>
-      <w:r>
-        <w:rPr>
-          <w:lang w:val="en-US"/>
-        </w:rPr>
-        <w:t>101,</w:t>
+        <w:t>”=101,</w:t>
       </w:r>
     </w:p>
     <w:p>
@@ -5088,7 +4996,6 @@
         <w:t>“</w:t>
       </w:r>
       <w:proofErr w:type="spellStart"/>
-      <w:proofErr w:type="gramStart"/>
       <w:r>
         <w:rPr>
           <w:lang w:val="en-US"/>
@@ -5100,14 +5007,46 @@
         <w:rPr>
           <w:lang w:val="en-US"/>
         </w:rPr>
-        <w:t>”=</w:t>
-      </w:r>
-      <w:proofErr w:type="gramEnd"/>
-      <w:r>
-        <w:rPr>
-          <w:lang w:val="en-US"/>
-        </w:rPr>
-        <w:t>”John”,</w:t>
+        <w:t>”=”John”,</w:t>
+      </w:r>
+    </w:p>
+    <w:p>
+      <w:pPr>
+        <w:rPr>
+          <w:lang w:val="en-US"/>
+        </w:rPr>
+      </w:pPr>
+      <w:r>
+        <w:rPr>
+          <w:lang w:val="en-US"/>
+        </w:rPr>
+        <w:t>“grad”=”A”</w:t>
+      </w:r>
+    </w:p>
+    <w:p>
+      <w:pPr>
+        <w:rPr>
+          <w:lang w:val="en-US"/>
+        </w:rPr>
+      </w:pPr>
+      <w:r>
+        <w:rPr>
+          <w:lang w:val="en-US"/>
+        </w:rPr>
+        <w:t>},</w:t>
+      </w:r>
+    </w:p>
+    <w:p>
+      <w:pPr>
+        <w:rPr>
+          <w:lang w:val="en-US"/>
+        </w:rPr>
+      </w:pPr>
+      <w:r>
+        <w:rPr>
+          <w:lang w:val="en-US"/>
+        </w:rPr>
+        <w:t>{</w:t>
       </w:r>
     </w:p>
     <w:p>
@@ -5122,45 +5061,31 @@
         </w:rPr>
         <w:t>“</w:t>
       </w:r>
-      <w:proofErr w:type="gramStart"/>
-      <w:r>
-        <w:rPr>
-          <w:lang w:val="en-US"/>
-        </w:rPr>
-        <w:t>grad”=</w:t>
-      </w:r>
-      <w:proofErr w:type="gramEnd"/>
-      <w:r>
-        <w:rPr>
-          <w:lang w:val="en-US"/>
-        </w:rPr>
-        <w:t>”A”</w:t>
-      </w:r>
-    </w:p>
-    <w:p>
-      <w:pPr>
-        <w:rPr>
-          <w:lang w:val="en-US"/>
-        </w:rPr>
-      </w:pPr>
-      <w:r>
-        <w:rPr>
-          <w:lang w:val="en-US"/>
-        </w:rPr>
-        <w:t>},</w:t>
-      </w:r>
-    </w:p>
-    <w:p>
-      <w:pPr>
-        <w:rPr>
-          <w:lang w:val="en-US"/>
-        </w:rPr>
-      </w:pPr>
-      <w:r>
-        <w:rPr>
-          <w:lang w:val="en-US"/>
-        </w:rPr>
-        <w:t>{</w:t>
+      <w:proofErr w:type="spellStart"/>
+      <w:r>
+        <w:rPr>
+          <w:lang w:val="en-US"/>
+        </w:rPr>
+        <w:t>sid</w:t>
+      </w:r>
+      <w:proofErr w:type="spellEnd"/>
+      <w:r>
+        <w:rPr>
+          <w:lang w:val="en-US"/>
+        </w:rPr>
+        <w:t>”=10</w:t>
+      </w:r>
+      <w:r>
+        <w:rPr>
+          <w:lang w:val="en-US"/>
+        </w:rPr>
+        <w:t>2</w:t>
+      </w:r>
+      <w:r>
+        <w:rPr>
+          <w:lang w:val="en-US"/>
+        </w:rPr>
+        <w:t>,</w:t>
       </w:r>
     </w:p>
     <w:p>
@@ -5176,54 +5101,142 @@
         <w:t>“</w:t>
       </w:r>
       <w:proofErr w:type="spellStart"/>
-      <w:proofErr w:type="gramStart"/>
-      <w:r>
-        <w:rPr>
-          <w:lang w:val="en-US"/>
-        </w:rPr>
-        <w:t>sid</w:t>
+      <w:r>
+        <w:rPr>
+          <w:lang w:val="en-US"/>
+        </w:rPr>
+        <w:t>sname</w:t>
       </w:r>
       <w:proofErr w:type="spellEnd"/>
       <w:r>
         <w:rPr>
           <w:lang w:val="en-US"/>
         </w:rPr>
-        <w:t>”=</w:t>
-      </w:r>
-      <w:proofErr w:type="gramEnd"/>
-      <w:r>
-        <w:rPr>
-          <w:lang w:val="en-US"/>
-        </w:rPr>
-        <w:t>10</w:t>
-      </w:r>
-      <w:r>
-        <w:rPr>
-          <w:lang w:val="en-US"/>
-        </w:rPr>
-        <w:t>2</w:t>
-      </w:r>
-      <w:r>
-        <w:rPr>
-          <w:lang w:val="en-US"/>
-        </w:rPr>
-        <w:t>,</w:t>
-      </w:r>
-    </w:p>
-    <w:p>
-      <w:pPr>
-        <w:rPr>
-          <w:lang w:val="en-US"/>
-        </w:rPr>
-      </w:pPr>
-      <w:r>
-        <w:rPr>
-          <w:lang w:val="en-US"/>
-        </w:rPr>
-        <w:t>“</w:t>
+        <w:t>”=”</w:t>
+      </w:r>
+      <w:r>
+        <w:rPr>
+          <w:lang w:val="en-US"/>
+        </w:rPr>
+        <w:t>Mark</w:t>
+      </w:r>
+      <w:r>
+        <w:rPr>
+          <w:lang w:val="en-US"/>
+        </w:rPr>
+        <w:t>”,</w:t>
+      </w:r>
+    </w:p>
+    <w:p>
+      <w:pPr>
+        <w:rPr>
+          <w:lang w:val="en-US"/>
+        </w:rPr>
+      </w:pPr>
+      <w:r>
+        <w:rPr>
+          <w:lang w:val="en-US"/>
+        </w:rPr>
+        <w:t>“grad”=”</w:t>
+      </w:r>
+      <w:r>
+        <w:rPr>
+          <w:lang w:val="en-US"/>
+        </w:rPr>
+        <w:t>B</w:t>
+      </w:r>
+      <w:r>
+        <w:rPr>
+          <w:lang w:val="en-US"/>
+        </w:rPr>
+        <w:t>”</w:t>
+      </w:r>
+    </w:p>
+    <w:p>
+      <w:pPr>
+        <w:rPr>
+          <w:lang w:val="en-US"/>
+        </w:rPr>
+      </w:pPr>
+      <w:r>
+        <w:rPr>
+          <w:lang w:val="en-US"/>
+        </w:rPr>
+        <w:t>}</w:t>
+      </w:r>
+    </w:p>
+    <w:p>
+      <w:pPr>
+        <w:rPr>
+          <w:lang w:val="en-US"/>
+        </w:rPr>
+      </w:pPr>
+    </w:p>
+    <w:p>
+      <w:pPr>
+        <w:rPr>
+          <w:lang w:val="en-US"/>
+        </w:rPr>
+      </w:pPr>
+      <w:r>
+        <w:rPr>
+          <w:lang w:val="en-US"/>
+        </w:rPr>
+        <w:t>]</w:t>
+      </w:r>
+    </w:p>
+    <w:p>
+      <w:pPr>
+        <w:rPr>
+          <w:lang w:val="en-US"/>
+        </w:rPr>
+      </w:pPr>
+      <w:r>
+        <w:rPr>
+          <w:lang w:val="en-US"/>
+        </w:rPr>
+        <w:t>}</w:t>
+      </w:r>
+    </w:p>
+    <w:p>
+      <w:pPr>
+        <w:rPr>
+          <w:lang w:val="en-US"/>
+        </w:rPr>
+      </w:pPr>
+    </w:p>
+    <w:p>
+      <w:pPr>
+        <w:rPr>
+          <w:lang w:val="en-US"/>
+        </w:rPr>
+      </w:pPr>
+      <w:r>
+        <w:rPr>
+          <w:lang w:val="en-US"/>
+        </w:rPr>
+        <w:t xml:space="preserve">JSON Path: </w:t>
+      </w:r>
+    </w:p>
+    <w:p>
+      <w:pPr>
+        <w:rPr>
+          <w:lang w:val="en-US"/>
+        </w:rPr>
+      </w:pPr>
+      <w:r>
+        <w:rPr>
+          <w:lang w:val="en-US"/>
+        </w:rPr>
+        <w:t>s</w:t>
+      </w:r>
+      <w:r>
+        <w:rPr>
+          <w:lang w:val="en-US"/>
+        </w:rPr>
+        <w:t>tudents[0].</w:t>
       </w:r>
       <w:proofErr w:type="spellStart"/>
-      <w:proofErr w:type="gramStart"/>
       <w:r>
         <w:rPr>
           <w:lang w:val="en-US"/>
@@ -5235,171 +5248,6 @@
         <w:rPr>
           <w:lang w:val="en-US"/>
         </w:rPr>
-        <w:t>”=</w:t>
-      </w:r>
-      <w:proofErr w:type="gramEnd"/>
-      <w:r>
-        <w:rPr>
-          <w:lang w:val="en-US"/>
-        </w:rPr>
-        <w:t>”</w:t>
-      </w:r>
-      <w:r>
-        <w:rPr>
-          <w:lang w:val="en-US"/>
-        </w:rPr>
-        <w:t>Mark</w:t>
-      </w:r>
-      <w:r>
-        <w:rPr>
-          <w:lang w:val="en-US"/>
-        </w:rPr>
-        <w:t>”,</w:t>
-      </w:r>
-    </w:p>
-    <w:p>
-      <w:pPr>
-        <w:rPr>
-          <w:lang w:val="en-US"/>
-        </w:rPr>
-      </w:pPr>
-      <w:r>
-        <w:rPr>
-          <w:lang w:val="en-US"/>
-        </w:rPr>
-        <w:t>“</w:t>
-      </w:r>
-      <w:proofErr w:type="gramStart"/>
-      <w:r>
-        <w:rPr>
-          <w:lang w:val="en-US"/>
-        </w:rPr>
-        <w:t>grad”=</w:t>
-      </w:r>
-      <w:proofErr w:type="gramEnd"/>
-      <w:r>
-        <w:rPr>
-          <w:lang w:val="en-US"/>
-        </w:rPr>
-        <w:t>”</w:t>
-      </w:r>
-      <w:r>
-        <w:rPr>
-          <w:lang w:val="en-US"/>
-        </w:rPr>
-        <w:t>B</w:t>
-      </w:r>
-      <w:r>
-        <w:rPr>
-          <w:lang w:val="en-US"/>
-        </w:rPr>
-        <w:t>”</w:t>
-      </w:r>
-    </w:p>
-    <w:p>
-      <w:pPr>
-        <w:rPr>
-          <w:lang w:val="en-US"/>
-        </w:rPr>
-      </w:pPr>
-      <w:r>
-        <w:rPr>
-          <w:lang w:val="en-US"/>
-        </w:rPr>
-        <w:t>}</w:t>
-      </w:r>
-    </w:p>
-    <w:p>
-      <w:pPr>
-        <w:rPr>
-          <w:lang w:val="en-US"/>
-        </w:rPr>
-      </w:pPr>
-    </w:p>
-    <w:p>
-      <w:pPr>
-        <w:rPr>
-          <w:lang w:val="en-US"/>
-        </w:rPr>
-      </w:pPr>
-      <w:r>
-        <w:rPr>
-          <w:lang w:val="en-US"/>
-        </w:rPr>
-        <w:t>]</w:t>
-      </w:r>
-    </w:p>
-    <w:p>
-      <w:pPr>
-        <w:rPr>
-          <w:lang w:val="en-US"/>
-        </w:rPr>
-      </w:pPr>
-      <w:r>
-        <w:rPr>
-          <w:lang w:val="en-US"/>
-        </w:rPr>
-        <w:t>}</w:t>
-      </w:r>
-    </w:p>
-    <w:p>
-      <w:pPr>
-        <w:rPr>
-          <w:lang w:val="en-US"/>
-        </w:rPr>
-      </w:pPr>
-    </w:p>
-    <w:p>
-      <w:pPr>
-        <w:rPr>
-          <w:lang w:val="en-US"/>
-        </w:rPr>
-      </w:pPr>
-      <w:r>
-        <w:rPr>
-          <w:lang w:val="en-US"/>
-        </w:rPr>
-        <w:t xml:space="preserve">JSON Path: </w:t>
-      </w:r>
-    </w:p>
-    <w:p>
-      <w:pPr>
-        <w:rPr>
-          <w:lang w:val="en-US"/>
-        </w:rPr>
-      </w:pPr>
-      <w:proofErr w:type="gramStart"/>
-      <w:r>
-        <w:rPr>
-          <w:lang w:val="en-US"/>
-        </w:rPr>
-        <w:t>s</w:t>
-      </w:r>
-      <w:r>
-        <w:rPr>
-          <w:lang w:val="en-US"/>
-        </w:rPr>
-        <w:t>tudents[</w:t>
-      </w:r>
-      <w:proofErr w:type="gramEnd"/>
-      <w:r>
-        <w:rPr>
-          <w:lang w:val="en-US"/>
-        </w:rPr>
-        <w:t>0].</w:t>
-      </w:r>
-      <w:proofErr w:type="spellStart"/>
-      <w:r>
-        <w:rPr>
-          <w:lang w:val="en-US"/>
-        </w:rPr>
-        <w:t>sname</w:t>
-      </w:r>
-      <w:proofErr w:type="spellEnd"/>
-      <w:r>
-        <w:rPr>
-          <w:lang w:val="en-US"/>
-        </w:rPr>
         <w:t xml:space="preserve"> --</w:t>
       </w:r>
       <w:r>
@@ -5421,19 +5269,11 @@
           <w:lang w:val="en-US"/>
         </w:rPr>
       </w:pPr>
-      <w:proofErr w:type="gramStart"/>
-      <w:r>
-        <w:rPr>
-          <w:lang w:val="en-US"/>
-        </w:rPr>
-        <w:t>students[</w:t>
-      </w:r>
-      <w:proofErr w:type="gramEnd"/>
-      <w:r>
-        <w:rPr>
-          <w:lang w:val="en-US"/>
-        </w:rPr>
-        <w:t>1].</w:t>
+      <w:r>
+        <w:rPr>
+          <w:lang w:val="en-US"/>
+        </w:rPr>
+        <w:t>students[1].</w:t>
       </w:r>
       <w:proofErr w:type="spellStart"/>
       <w:r>
@@ -6136,25 +5976,7 @@
           <w:szCs w:val="24"/>
           <w:lang w:val="en-US"/>
         </w:rPr>
-        <w:t xml:space="preserve">: written using normal keyword i.e. </w:t>
-      </w:r>
-      <w:proofErr w:type="gramStart"/>
-      <w:r>
-        <w:rPr>
-          <w:sz w:val="24"/>
-          <w:szCs w:val="24"/>
-          <w:lang w:val="en-US"/>
-        </w:rPr>
-        <w:t>function(</w:t>
-      </w:r>
-      <w:proofErr w:type="gramEnd"/>
-      <w:r>
-        <w:rPr>
-          <w:sz w:val="24"/>
-          <w:szCs w:val="24"/>
-          <w:lang w:val="en-US"/>
-        </w:rPr>
-        <w:t>).</w:t>
+        <w:t>: written using normal keyword i.e. function().</w:t>
       </w:r>
     </w:p>
     <w:p>
@@ -6396,16 +6218,7 @@
           <w:szCs w:val="24"/>
           <w:lang w:val="en-US"/>
         </w:rPr>
-        <w:t>pm.</w:t>
-      </w:r>
-      <w:proofErr w:type="gramStart"/>
-      <w:r>
-        <w:rPr>
-          <w:sz w:val="24"/>
-          <w:szCs w:val="24"/>
-          <w:lang w:val="en-US"/>
-        </w:rPr>
-        <w:t>test</w:t>
+        <w:t>pm.test</w:t>
       </w:r>
       <w:proofErr w:type="spellEnd"/>
       <w:r>
@@ -6414,16 +6227,7 @@
           <w:szCs w:val="24"/>
           <w:lang w:val="en-US"/>
         </w:rPr>
-        <w:t>(</w:t>
-      </w:r>
-      <w:proofErr w:type="gramEnd"/>
-      <w:r>
-        <w:rPr>
-          <w:sz w:val="24"/>
-          <w:szCs w:val="24"/>
-          <w:lang w:val="en-US"/>
-        </w:rPr>
-        <w:t>“Test Name”, ()=&gt;{</w:t>
+        <w:t>(“Test Name”, ()=&gt;{</w:t>
       </w:r>
     </w:p>
     <w:p>
@@ -6508,16 +6312,7 @@
           <w:szCs w:val="24"/>
           <w:lang w:val="en-US"/>
         </w:rPr>
-        <w:t>m.</w:t>
-      </w:r>
-      <w:proofErr w:type="gramStart"/>
-      <w:r>
-        <w:rPr>
-          <w:sz w:val="24"/>
-          <w:szCs w:val="24"/>
-          <w:lang w:val="en-US"/>
-        </w:rPr>
-        <w:t>test</w:t>
+        <w:t>m.test</w:t>
       </w:r>
       <w:proofErr w:type="spellEnd"/>
       <w:r>
@@ -6526,16 +6321,7 @@
           <w:szCs w:val="24"/>
           <w:lang w:val="en-US"/>
         </w:rPr>
-        <w:t>(</w:t>
-      </w:r>
-      <w:proofErr w:type="gramEnd"/>
-      <w:r>
-        <w:rPr>
-          <w:sz w:val="24"/>
-          <w:szCs w:val="24"/>
-          <w:lang w:val="en-US"/>
-        </w:rPr>
-        <w:t>“Status code is 200”, () =&gt; {</w:t>
+        <w:t>(“Status code is 200”, () =&gt; {</w:t>
       </w:r>
     </w:p>
     <w:p>
@@ -6547,7 +6333,6 @@
         </w:rPr>
       </w:pPr>
       <w:proofErr w:type="spellStart"/>
-      <w:proofErr w:type="gramStart"/>
       <w:r>
         <w:rPr>
           <w:sz w:val="24"/>
@@ -6563,16 +6348,7 @@
           <w:szCs w:val="24"/>
           <w:lang w:val="en-US"/>
         </w:rPr>
-        <w:t>m.response.to.have</w:t>
-      </w:r>
-      <w:proofErr w:type="gramEnd"/>
-      <w:r>
-        <w:rPr>
-          <w:sz w:val="24"/>
-          <w:szCs w:val="24"/>
-          <w:lang w:val="en-US"/>
-        </w:rPr>
-        <w:t>.status</w:t>
+        <w:t>m.response.to.have.status</w:t>
       </w:r>
       <w:proofErr w:type="spellEnd"/>
       <w:r>
@@ -6717,6 +6493,312 @@
                     <a:xfrm>
                       <a:off x="0" y="0"/>
                       <a:ext cx="5731510" cy="3068955"/>
+                    </a:xfrm>
+                    <a:prstGeom prst="rect">
+                      <a:avLst/>
+                    </a:prstGeom>
+                  </pic:spPr>
+                </pic:pic>
+              </a:graphicData>
+            </a:graphic>
+          </wp:inline>
+        </w:drawing>
+      </w:r>
+    </w:p>
+    <w:p>
+      <w:pPr>
+        <w:rPr>
+          <w:sz w:val="24"/>
+          <w:szCs w:val="24"/>
+        </w:rPr>
+      </w:pPr>
+      <w:proofErr w:type="spellStart"/>
+      <w:r>
+        <w:rPr>
+          <w:sz w:val="24"/>
+          <w:szCs w:val="24"/>
+        </w:rPr>
+        <w:t>pm.</w:t>
+      </w:r>
+      <w:r>
+        <w:rPr>
+          <w:b/>
+          <w:bCs/>
+          <w:sz w:val="24"/>
+          <w:szCs w:val="24"/>
+        </w:rPr>
+        <w:t>test</w:t>
+      </w:r>
+      <w:proofErr w:type="spellEnd"/>
+      <w:r>
+        <w:rPr>
+          <w:sz w:val="24"/>
+          <w:szCs w:val="24"/>
+        </w:rPr>
+        <w:t xml:space="preserve">("Status code is 200", () </w:t>
+      </w:r>
+      <w:r>
+        <w:rPr>
+          <w:b/>
+          <w:bCs/>
+          <w:sz w:val="24"/>
+          <w:szCs w:val="24"/>
+        </w:rPr>
+        <w:t>=&gt;</w:t>
+      </w:r>
+      <w:r>
+        <w:rPr>
+          <w:sz w:val="24"/>
+          <w:szCs w:val="24"/>
+        </w:rPr>
+        <w:t xml:space="preserve"> {</w:t>
+      </w:r>
+    </w:p>
+    <w:p>
+      <w:pPr>
+        <w:rPr>
+          <w:sz w:val="24"/>
+          <w:szCs w:val="24"/>
+        </w:rPr>
+      </w:pPr>
+      <w:r>
+        <w:rPr>
+          <w:sz w:val="24"/>
+          <w:szCs w:val="24"/>
+        </w:rPr>
+        <w:t xml:space="preserve">    </w:t>
+      </w:r>
+      <w:proofErr w:type="spellStart"/>
+      <w:r>
+        <w:rPr>
+          <w:sz w:val="24"/>
+          <w:szCs w:val="24"/>
+        </w:rPr>
+        <w:t>pm.response.to.have.status</w:t>
+      </w:r>
+      <w:proofErr w:type="spellEnd"/>
+      <w:r>
+        <w:rPr>
+          <w:sz w:val="24"/>
+          <w:szCs w:val="24"/>
+        </w:rPr>
+        <w:t>(200);</w:t>
+      </w:r>
+    </w:p>
+    <w:p>
+      <w:pPr>
+        <w:rPr>
+          <w:sz w:val="24"/>
+          <w:szCs w:val="24"/>
+        </w:rPr>
+      </w:pPr>
+      <w:r>
+        <w:rPr>
+          <w:sz w:val="24"/>
+          <w:szCs w:val="24"/>
+        </w:rPr>
+        <w:t>});</w:t>
+      </w:r>
+    </w:p>
+    <w:p>
+      <w:pPr>
+        <w:rPr>
+          <w:sz w:val="24"/>
+          <w:szCs w:val="24"/>
+        </w:rPr>
+      </w:pPr>
+    </w:p>
+    <w:p>
+      <w:pPr>
+        <w:rPr>
+          <w:sz w:val="24"/>
+          <w:szCs w:val="24"/>
+        </w:rPr>
+      </w:pPr>
+      <w:proofErr w:type="spellStart"/>
+      <w:r>
+        <w:rPr>
+          <w:sz w:val="24"/>
+          <w:szCs w:val="24"/>
+        </w:rPr>
+        <w:t>pm.</w:t>
+      </w:r>
+      <w:r>
+        <w:rPr>
+          <w:b/>
+          <w:bCs/>
+          <w:sz w:val="24"/>
+          <w:szCs w:val="24"/>
+        </w:rPr>
+        <w:t>test</w:t>
+      </w:r>
+      <w:proofErr w:type="spellEnd"/>
+      <w:r>
+        <w:rPr>
+          <w:sz w:val="24"/>
+          <w:szCs w:val="24"/>
+        </w:rPr>
+        <w:t xml:space="preserve">("Successful GET </w:t>
+      </w:r>
+      <w:proofErr w:type="spellStart"/>
+      <w:r>
+        <w:rPr>
+          <w:sz w:val="24"/>
+          <w:szCs w:val="24"/>
+        </w:rPr>
+        <w:t>resquest</w:t>
+      </w:r>
+      <w:proofErr w:type="spellEnd"/>
+      <w:r>
+        <w:rPr>
+          <w:sz w:val="24"/>
+          <w:szCs w:val="24"/>
+        </w:rPr>
+        <w:t xml:space="preserve">", () </w:t>
+      </w:r>
+      <w:r>
+        <w:rPr>
+          <w:b/>
+          <w:bCs/>
+          <w:sz w:val="24"/>
+          <w:szCs w:val="24"/>
+        </w:rPr>
+        <w:t>=&gt;</w:t>
+      </w:r>
+      <w:r>
+        <w:rPr>
+          <w:sz w:val="24"/>
+          <w:szCs w:val="24"/>
+        </w:rPr>
+        <w:t xml:space="preserve"> {</w:t>
+      </w:r>
+    </w:p>
+    <w:p>
+      <w:pPr>
+        <w:rPr>
+          <w:sz w:val="24"/>
+          <w:szCs w:val="24"/>
+        </w:rPr>
+      </w:pPr>
+      <w:r>
+        <w:rPr>
+          <w:sz w:val="24"/>
+          <w:szCs w:val="24"/>
+        </w:rPr>
+        <w:t xml:space="preserve">    </w:t>
+      </w:r>
+      <w:proofErr w:type="spellStart"/>
+      <w:r>
+        <w:rPr>
+          <w:sz w:val="24"/>
+          <w:szCs w:val="24"/>
+        </w:rPr>
+        <w:t>pm.expect</w:t>
+      </w:r>
+      <w:proofErr w:type="spellEnd"/>
+      <w:r>
+        <w:rPr>
+          <w:sz w:val="24"/>
+          <w:szCs w:val="24"/>
+        </w:rPr>
+        <w:t>(</w:t>
+      </w:r>
+      <w:proofErr w:type="spellStart"/>
+      <w:r>
+        <w:rPr>
+          <w:sz w:val="24"/>
+          <w:szCs w:val="24"/>
+        </w:rPr>
+        <w:t>pm.response.code</w:t>
+      </w:r>
+      <w:proofErr w:type="spellEnd"/>
+      <w:r>
+        <w:rPr>
+          <w:sz w:val="24"/>
+          <w:szCs w:val="24"/>
+        </w:rPr>
+        <w:t>).</w:t>
+      </w:r>
+      <w:proofErr w:type="spellStart"/>
+      <w:r>
+        <w:rPr>
+          <w:sz w:val="24"/>
+          <w:szCs w:val="24"/>
+        </w:rPr>
+        <w:t>to.be.oneOf</w:t>
+      </w:r>
+      <w:proofErr w:type="spellEnd"/>
+      <w:r>
+        <w:rPr>
+          <w:sz w:val="24"/>
+          <w:szCs w:val="24"/>
+        </w:rPr>
+        <w:t>([200,201]);</w:t>
+      </w:r>
+    </w:p>
+    <w:p>
+      <w:pPr>
+        <w:rPr>
+          <w:sz w:val="24"/>
+          <w:szCs w:val="24"/>
+        </w:rPr>
+      </w:pPr>
+      <w:r>
+        <w:rPr>
+          <w:sz w:val="24"/>
+          <w:szCs w:val="24"/>
+        </w:rPr>
+        <w:t>});</w:t>
+      </w:r>
+    </w:p>
+    <w:p>
+      <w:pPr>
+        <w:rPr>
+          <w:sz w:val="24"/>
+          <w:szCs w:val="24"/>
+          <w:lang w:val="en-US"/>
+        </w:rPr>
+      </w:pPr>
+    </w:p>
+    <w:p>
+      <w:pPr>
+        <w:rPr>
+          <w:sz w:val="24"/>
+          <w:szCs w:val="24"/>
+          <w:lang w:val="en-US"/>
+        </w:rPr>
+      </w:pPr>
+      <w:r>
+        <w:rPr>
+          <w:sz w:val="24"/>
+          <w:szCs w:val="24"/>
+          <w:lang w:val="en-US"/>
+        </w:rPr>
+        <w:drawing>
+          <wp:inline distT="0" distB="0" distL="0" distR="0" wp14:anchorId="69DCE061" wp14:editId="672B9E16">
+            <wp:extent cx="5731510" cy="3054350"/>
+            <wp:effectExtent l="0" t="0" r="2540" b="0"/>
+            <wp:docPr id="1915896061" name="Picture 1"/>
+            <wp:cNvGraphicFramePr>
+              <a:graphicFrameLocks xmlns:a="http://schemas.openxmlformats.org/drawingml/2006/main" noChangeAspect="1"/>
+            </wp:cNvGraphicFramePr>
+            <a:graphic xmlns:a="http://schemas.openxmlformats.org/drawingml/2006/main">
+              <a:graphicData uri="http://schemas.openxmlformats.org/drawingml/2006/picture">
+                <pic:pic xmlns:pic="http://schemas.openxmlformats.org/drawingml/2006/picture">
+                  <pic:nvPicPr>
+                    <pic:cNvPr id="1915896061" name=""/>
+                    <pic:cNvPicPr/>
+                  </pic:nvPicPr>
+                  <pic:blipFill>
+                    <a:blip r:embed="rId43"/>
+                    <a:stretch>
+                      <a:fillRect/>
+                    </a:stretch>
+                  </pic:blipFill>
+                  <pic:spPr>
+                    <a:xfrm>
+                      <a:off x="0" y="0"/>
+                      <a:ext cx="5731510" cy="3054350"/>
                     </a:xfrm>
                     <a:prstGeom prst="rect">
                       <a:avLst/>
@@ -7845,7 +7927,6 @@
   <w:style w:type="character" w:default="1" w:styleId="DefaultParagraphFont">
     <w:name w:val="Default Paragraph Font"/>
     <w:uiPriority w:val="1"/>
-    <w:semiHidden/>
     <w:unhideWhenUsed/>
   </w:style>
   <w:style w:type="table" w:default="1" w:styleId="TableNormal">

</xml_diff>